<commit_message>
Actualizo el informe del Git
</commit_message>
<xml_diff>
--- a/TP Java 2 AlgoBay.docx
+++ b/TP Java 2 AlgoBay.docx
@@ -982,6 +982,126 @@
       <w:pPr>
         <w:numPr>
           <w:ilvl w:val="0"/>
+          <w:numId w:val="3"/>
+        </w:numPr>
+        <w:ind w:left="720" w:hanging="360"/>
+        <w:contextualSpacing w:val="1"/>
+        <w:rPr>
+          <w:u w:val="none"/>
+        </w:rPr>
+      </w:pPr>
+      <w:r>
+        <w:rPr>
+          <w:rtl w:val="0"/>
+        </w:rPr>
+        <w:t xml:space="preserve">Carcel: Encargada de modificar el movimiento del jugador y de cobrar la fianza. </w:t>
+      </w:r>
+    </w:p>
+    <w:p>
+      <w:pPr>
+        <w:contextualSpacing w:val="0"/>
+        <w:rPr/>
+      </w:pPr>
+      <w:r>
+        <w:rPr>
+          <w:rtl w:val="0"/>
+        </w:rPr>
+      </w:r>
+    </w:p>
+    <w:p>
+      <w:pPr>
+        <w:numPr>
+          <w:ilvl w:val="0"/>
+          <w:numId w:val="4"/>
+        </w:numPr>
+        <w:ind w:left="720" w:hanging="360"/>
+        <w:contextualSpacing w:val="1"/>
+        <w:rPr>
+          <w:u w:val="none"/>
+        </w:rPr>
+      </w:pPr>
+      <w:r>
+        <w:rPr>
+          <w:rtl w:val="0"/>
+        </w:rPr>
+        <w:t xml:space="preserve">Quini6: Clase cuya responsabilidad es premiar al jugador dependiendo de sus recompensas anteriores.</w:t>
+      </w:r>
+    </w:p>
+    <w:p>
+      <w:pPr>
+        <w:contextualSpacing w:val="0"/>
+        <w:rPr/>
+      </w:pPr>
+      <w:r>
+        <w:rPr>
+          <w:rtl w:val="0"/>
+        </w:rPr>
+      </w:r>
+    </w:p>
+    <w:p>
+      <w:pPr>
+        <w:numPr>
+          <w:ilvl w:val="0"/>
+          <w:numId w:val="4"/>
+        </w:numPr>
+        <w:ind w:left="720" w:hanging="360"/>
+        <w:contextualSpacing w:val="1"/>
+        <w:rPr>
+          <w:u w:val="none"/>
+        </w:rPr>
+      </w:pPr>
+      <w:r>
+        <w:rPr>
+          <w:rtl w:val="0"/>
+        </w:rPr>
+        <w:t xml:space="preserve">Policia: Su responsabilidad es enviar al Jugador a la Carcel.</w:t>
+      </w:r>
+    </w:p>
+    <w:p>
+      <w:pPr>
+        <w:contextualSpacing w:val="0"/>
+        <w:rPr/>
+      </w:pPr>
+      <w:r>
+        <w:rPr>
+          <w:rtl w:val="0"/>
+        </w:rPr>
+      </w:r>
+    </w:p>
+    <w:p>
+      <w:pPr>
+        <w:numPr>
+          <w:ilvl w:val="0"/>
+          <w:numId w:val="4"/>
+        </w:numPr>
+        <w:ind w:left="720" w:hanging="360"/>
+        <w:contextualSpacing w:val="1"/>
+        <w:rPr>
+          <w:u w:val="none"/>
+        </w:rPr>
+      </w:pPr>
+      <w:r>
+        <w:rPr>
+          <w:rtl w:val="0"/>
+        </w:rPr>
+        <w:t xml:space="preserve">Caible: Clase abstracta cuyo fin es agrupar Carcel, Quini6, Policia, entre otros y unificar la recepcion de un determinado mensaje, en este caso accionar( ).</w:t>
+      </w:r>
+    </w:p>
+    <w:p>
+      <w:pPr>
+        <w:contextualSpacing w:val="0"/>
+        <w:rPr/>
+      </w:pPr>
+      <w:r>
+        <w:rPr>
+          <w:rtl w:val="0"/>
+        </w:rPr>
+      </w:r>
+    </w:p>
+    <w:p>
+      <w:pPr>
+        <w:numPr>
+          <w:ilvl w:val="0"/>
           <w:numId w:val="2"/>
         </w:numPr>
         <w:ind w:left="720" w:hanging="360"/>
@@ -994,7 +1114,7 @@
         <w:rPr>
           <w:rtl w:val="0"/>
         </w:rPr>
-        <w:t xml:space="preserve">Carcel: Encargada de modificar el movimiento del jugador y de cobrar la fianza. </w:t>
+        <w:t xml:space="preserve">Movimiento Normal Y Carcel encapsulan la movilidad del jugador, de esta forma no es necesario que el jugador conozca la movilidad dentro del tablero.</w:t>
       </w:r>
     </w:p>
     <w:p>
@@ -1012,7 +1132,7 @@
       <w:pPr>
         <w:numPr>
           <w:ilvl w:val="0"/>
-          <w:numId w:val="3"/>
+          <w:numId w:val="2"/>
         </w:numPr>
         <w:ind w:left="720" w:hanging="360"/>
         <w:contextualSpacing w:val="1"/>
@@ -1024,7 +1144,7 @@
         <w:rPr>
           <w:rtl w:val="0"/>
         </w:rPr>
-        <w:t xml:space="preserve">Quini6: Clase cuya responsabilidad es premiar al jugador dependiendo de sus recompensas anteriores.</w:t>
+        <w:t xml:space="preserve">RetrocesoDinamico: Su responsabilidad es retroceder una cantidad determinada de casilleros al jugador que caiga en él, dependiendo de lo que saco en sus dados.</w:t>
       </w:r>
     </w:p>
     <w:p>
@@ -1042,49 +1162,17 @@
       <w:pPr>
         <w:numPr>
           <w:ilvl w:val="0"/>
-          <w:numId w:val="3"/>
+          <w:numId w:val="2"/>
         </w:numPr>
         <w:ind w:left="720" w:hanging="360"/>
         <w:contextualSpacing w:val="1"/>
-        <w:rPr>
-          <w:u w:val="none"/>
-        </w:rPr>
-      </w:pPr>
-      <w:r>
-        <w:rPr>
-          <w:rtl w:val="0"/>
-        </w:rPr>
-        <w:t xml:space="preserve">Policia: Su responsabilidad es enviar al Jugador a la Carcel.</w:t>
-      </w:r>
-    </w:p>
-    <w:p>
-      <w:pPr>
-        <w:contextualSpacing w:val="0"/>
-        <w:rPr/>
-      </w:pPr>
-      <w:r>
-        <w:rPr>
-          <w:rtl w:val="0"/>
-        </w:rPr>
-      </w:r>
-    </w:p>
-    <w:p>
-      <w:pPr>
-        <w:numPr>
-          <w:ilvl w:val="0"/>
-          <w:numId w:val="3"/>
-        </w:numPr>
-        <w:ind w:left="720" w:hanging="360"/>
-        <w:contextualSpacing w:val="1"/>
-        <w:rPr>
-          <w:u w:val="none"/>
-        </w:rPr>
-      </w:pPr>
-      <w:r>
-        <w:rPr>
-          <w:rtl w:val="0"/>
-        </w:rPr>
-        <w:t xml:space="preserve">Caible: Clase abstracta cuyo fin es agrupar Carcel, Quini6, Policia, entre otros y unificar la recepcion de un determinado mensaje, en este caso accionar( ).</w:t>
+        <w:rPr/>
+      </w:pPr>
+      <w:r>
+        <w:rPr>
+          <w:rtl w:val="0"/>
+        </w:rPr>
+        <w:t xml:space="preserve">AvanceDinamico: Su responsabilidad es avanzar una cantidad determinada de casilleros al jugador que caiga en él, dependiendo de lo que saco en sus dados.</w:t>
       </w:r>
     </w:p>
     <w:p>
@@ -1114,7 +1202,7 @@
         <w:rPr>
           <w:rtl w:val="0"/>
         </w:rPr>
-        <w:t xml:space="preserve">Movimiento Normal Y Carcel encapsulan la movilidad del jugador, de esta forma no es necesario que el jugador conozca la movilidad dentro del tablero.</w:t>
+        <w:t xml:space="preserve">BarrioNormal: Clase que representa a aquellas propiedades que se encuentran divididas en Norte y Sur. </w:t>
       </w:r>
     </w:p>
     <w:p>
@@ -1144,7 +1232,7 @@
         <w:rPr>
           <w:rtl w:val="0"/>
         </w:rPr>
-        <w:t xml:space="preserve">RetrocesoDinamico: Su responsabilidad es retroceder una cantidad determinada de casilleros al jugador que caiga en él, dependiendo de lo que saco en sus dados.</w:t>
+        <w:t xml:space="preserve">BarrioEspecial: Clase que representa a las demás propiedades que no son companias y que no pueden construir hoteles</w:t>
       </w:r>
     </w:p>
     <w:p>
@@ -1166,57 +1254,75 @@
         </w:numPr>
         <w:ind w:left="720" w:hanging="360"/>
         <w:contextualSpacing w:val="1"/>
-        <w:rPr/>
-      </w:pPr>
-      <w:r>
-        <w:rPr>
-          <w:rtl w:val="0"/>
-        </w:rPr>
-        <w:t xml:space="preserve">AvanceDinamico: Su responsabilidad es avanzar una cantidad determinada de casilleros al jugador que caiga en él, dependiendo de lo que saco en sus dados.</w:t>
-      </w:r>
-    </w:p>
-    <w:p>
-      <w:pPr>
-        <w:contextualSpacing w:val="0"/>
-        <w:rPr/>
-      </w:pPr>
-      <w:r>
-        <w:rPr>
-          <w:rtl w:val="0"/>
-        </w:rPr>
-      </w:r>
-    </w:p>
-    <w:p>
-      <w:pPr>
-        <w:contextualSpacing w:val="0"/>
-        <w:rPr/>
-      </w:pPr>
-      <w:r>
-        <w:rPr>
-          <w:rtl w:val="0"/>
-        </w:rPr>
-      </w:r>
-    </w:p>
-    <w:p>
-      <w:pPr>
-        <w:contextualSpacing w:val="0"/>
-        <w:rPr/>
-      </w:pPr>
-      <w:r>
-        <w:rPr>
-          <w:rtl w:val="0"/>
-        </w:rPr>
-      </w:r>
-    </w:p>
-    <w:p>
-      <w:pPr>
-        <w:contextualSpacing w:val="0"/>
-        <w:rPr/>
-      </w:pPr>
-      <w:r>
-        <w:rPr>
-          <w:rtl w:val="0"/>
-        </w:rPr>
+        <w:rPr>
+          <w:u w:val="none"/>
+        </w:rPr>
+      </w:pPr>
+      <w:r>
+        <w:rPr>
+          <w:rtl w:val="0"/>
+        </w:rPr>
+        <w:t xml:space="preserve">Compania: Clase que agrupa a los distintos servicios Aysa, Edesur,Subtes y Trenes, los cuales tienen mecánicas especiales para el cobro de alquiler y no pueden realizar construcciones.</w:t>
+      </w:r>
+    </w:p>
+    <w:p>
+      <w:pPr>
+        <w:contextualSpacing w:val="0"/>
+        <w:rPr/>
+      </w:pPr>
+      <w:r>
+        <w:rPr>
+          <w:rtl w:val="0"/>
+        </w:rPr>
+      </w:r>
+    </w:p>
+    <w:p>
+      <w:pPr>
+        <w:numPr>
+          <w:ilvl w:val="0"/>
+          <w:numId w:val="1"/>
+        </w:numPr>
+        <w:ind w:left="720" w:hanging="360"/>
+        <w:contextualSpacing w:val="1"/>
+        <w:rPr>
+          <w:u w:val="none"/>
+        </w:rPr>
+      </w:pPr>
+      <w:r>
+        <w:rPr>
+          <w:rtl w:val="0"/>
+        </w:rPr>
+        <w:t xml:space="preserve">Tablero: Clase que representa el tablero de juego. Todos los posibles casilleros ya se encuentran inicializados en el mismo</w:t>
+      </w:r>
+    </w:p>
+    <w:p>
+      <w:pPr>
+        <w:contextualSpacing w:val="0"/>
+        <w:rPr/>
+      </w:pPr>
+      <w:r>
+        <w:rPr>
+          <w:rtl w:val="0"/>
+        </w:rPr>
+      </w:r>
+    </w:p>
+    <w:p>
+      <w:pPr>
+        <w:numPr>
+          <w:ilvl w:val="0"/>
+          <w:numId w:val="1"/>
+        </w:numPr>
+        <w:ind w:left="720" w:hanging="360"/>
+        <w:contextualSpacing w:val="1"/>
+        <w:rPr>
+          <w:u w:val="none"/>
+        </w:rPr>
+      </w:pPr>
+      <w:r>
+        <w:rPr>
+          <w:rtl w:val="0"/>
+        </w:rPr>
+        <w:t xml:space="preserve">EstadoConstruccion: Representa a las construcciones que pueden realizarse en cada propiedad. Se encarga de devolver el alquiler correcto de la propiedad según el número de construcciones realizadas.</w:t>
       </w:r>
     </w:p>
     <w:p>
@@ -1299,13 +1405,13 @@
     <w:p>
       <w:pPr>
         <w:contextualSpacing w:val="0"/>
-        <w:rPr/>
-      </w:pPr>
-      <w:r>
-        <w:rPr>
-          <w:rtl w:val="0"/>
-        </w:rPr>
-        <w:tab/>
+        <w:jc w:val="both"/>
+        <w:rPr/>
+      </w:pPr>
+      <w:r>
+        <w:rPr>
+          <w:rtl w:val="0"/>
+        </w:rPr>
         <w:t xml:space="preserve">Al momento de plantear la implementación de los casilleros surgió la idea de hacer una clase abstracta Caible que tenga como atributo una posición en el tablero y un método que la accione. De esta clase heredarian entonces los diferentes tipos de casilleros. Por un lado estarían los casilleros que el jugador puede comprar, estos se representan con una clase abstracta Propiedad. Esta contiene los atributos generales a todas las propiedades. Y de ella heredan Barrio y Compañía. Por otro lado se encuentran los casilleros que no pueden ser comprados por el jugador como lo son por ejemplo Carcel, Policia, Avance Dinámico… Todos estos son representados por clases individuales ya que su lógica es independiente.</w:t>
       </w:r>
     </w:p>
@@ -1327,6 +1433,7 @@
     <w:p>
       <w:pPr>
         <w:contextualSpacing w:val="0"/>
+        <w:jc w:val="both"/>
         <w:rPr/>
       </w:pPr>
       <w:r>
@@ -1353,9 +1460,6 @@
         <w:rPr/>
       </w:pPr>
       <w:r>
-        <w:br w:type="page"/>
-      </w:r>
-      <w:r>
         <w:rPr>
           <w:rtl w:val="0"/>
         </w:rPr>
@@ -1367,7 +1471,7 @@
         <w:contextualSpacing w:val="0"/>
         <w:rPr/>
       </w:pPr>
-      <w:bookmarkStart w:colFirst="0" w:colLast="0" w:name="_kllypyew4jf8" w:id="5"/>
+      <w:bookmarkStart w:colFirst="0" w:colLast="0" w:name="_5m9yerz5e02u" w:id="5"/>
       <w:bookmarkEnd w:id="5"/>
       <w:r>
         <w:rPr>
@@ -1375,599 +1479,42 @@
         </w:rPr>
         <w:t xml:space="preserve">Quini 6</w:t>
       </w:r>
-      <w:r>
-        <w:rPr>
-          <w:rtl w:val="0"/>
-        </w:rPr>
-      </w:r>
-    </w:p>
-    <w:p>
-      <w:pPr>
-        <w:contextualSpacing w:val="0"/>
-        <w:rPr/>
-      </w:pPr>
-      <w:r>
-        <w:rPr>
-          <w:rtl w:val="0"/>
-        </w:rPr>
-        <w:t xml:space="preserve">Para la implementación del mecanismo de ganar el quini6, decidimos emplear una lista enlazada en la cual se encuentran almacenados los distintos estados de ganancia monetaria establecidos en el diagrama. Usando un iterador para señalar cuál es el siguiente premio que se obtendrá al caer nuevamente en el casillero, al momento de caer se obtiene el premio monetario y se avanza al siguiente estado. Al final de la lista, el último premio que es de 0 pesos tiene como referencia a un próximo estado a sí mismo. </w:t>
-      </w:r>
-    </w:p>
-    <w:p>
-      <w:pPr>
-        <w:contextualSpacing w:val="0"/>
-        <w:rPr/>
-      </w:pPr>
-      <w:r>
-        <w:rPr>
-          <w:rtl w:val="0"/>
-        </w:rPr>
-      </w:r>
-    </w:p>
-    <w:p>
-      <w:pPr>
-        <w:contextualSpacing w:val="0"/>
-        <w:rPr/>
-      </w:pPr>
-      <w:r>
-        <w:rPr/>
-        <mc:AlternateContent>
-          <mc:Choice Requires="wpg">
-            <w:drawing>
-              <wp:inline distB="114300" distT="114300" distL="114300" distR="114300">
-                <wp:extent cx="2571750" cy="1381125"/>
-                <wp:effectExtent b="0" l="0" r="0" t="0"/>
-                <wp:docPr id="8" name=""/>
-                <a:graphic>
-                  <a:graphicData uri="http://schemas.microsoft.com/office/word/2010/wordprocessingGroup">
-                    <wpg:wgp>
-                      <wpg:cNvGrpSpPr/>
-                      <wpg:grpSpPr>
-                        <a:xfrm>
-                          <a:off x="1943100" y="447750"/>
-                          <a:ext cx="2571750" cy="1381125"/>
-                          <a:chOff x="1943100" y="447750"/>
-                          <a:chExt cx="2552625" cy="1361925"/>
-                        </a:xfrm>
-                      </wpg:grpSpPr>
-                      <wps:wsp>
-                        <wps:cNvSpPr/>
-                        <wps:cNvPr id="2" name="Shape 2"/>
-                        <wps:spPr>
-                          <a:xfrm>
-                            <a:off x="2076450" y="1076325"/>
-                            <a:ext cx="504900" cy="457200"/>
-                          </a:xfrm>
-                          <a:prstGeom prst="rect">
-                            <a:avLst/>
-                          </a:prstGeom>
-                          <a:solidFill>
-                            <a:srgbClr val="CFE2F3"/>
-                          </a:solidFill>
-                          <a:ln cap="flat" cmpd="sng" w="9525">
-                            <a:solidFill>
-                              <a:srgbClr val="000000"/>
-                            </a:solidFill>
-                            <a:prstDash val="solid"/>
-                            <a:round/>
-                            <a:headEnd len="med" w="med" type="none"/>
-                            <a:tailEnd len="med" w="med" type="none"/>
-                          </a:ln>
-                        </wps:spPr>
-                        <wps:txbx>
-                          <w:txbxContent>
-                            <w:p>
-                              <w:pPr>
-                                <w:spacing w:after="0" w:before="0" w:line="240"/>
-                                <w:ind w:left="0" w:right="0" w:firstLine="0"/>
-                                <w:jc w:val="left"/>
-                                <w:textDirection w:val="btLr"/>
-                              </w:pPr>
-                            </w:p>
-                          </w:txbxContent>
-                        </wps:txbx>
-                        <wps:bodyPr anchorCtr="0" anchor="ctr" bIns="91425" lIns="91425" rIns="91425" wrap="square" tIns="91425"/>
-                      </wps:wsp>
-                      <wps:wsp>
-                        <wps:cNvSpPr/>
-                        <wps:cNvPr id="3" name="Shape 3"/>
-                        <wps:spPr>
-                          <a:xfrm>
-                            <a:off x="2809875" y="1076325"/>
-                            <a:ext cx="504900" cy="457200"/>
-                          </a:xfrm>
-                          <a:prstGeom prst="rect">
-                            <a:avLst/>
-                          </a:prstGeom>
-                          <a:solidFill>
-                            <a:srgbClr val="CFE2F3"/>
-                          </a:solidFill>
-                          <a:ln cap="flat" cmpd="sng" w="9525">
-                            <a:solidFill>
-                              <a:srgbClr val="000000"/>
-                            </a:solidFill>
-                            <a:prstDash val="solid"/>
-                            <a:round/>
-                            <a:headEnd len="med" w="med" type="none"/>
-                            <a:tailEnd len="med" w="med" type="none"/>
-                          </a:ln>
-                        </wps:spPr>
-                        <wps:txbx>
-                          <w:txbxContent>
-                            <w:p>
-                              <w:pPr>
-                                <w:spacing w:after="0" w:before="0" w:line="240"/>
-                                <w:ind w:left="0" w:right="0" w:firstLine="0"/>
-                                <w:jc w:val="left"/>
-                                <w:textDirection w:val="btLr"/>
-                              </w:pPr>
-                            </w:p>
-                          </w:txbxContent>
-                        </wps:txbx>
-                        <wps:bodyPr anchorCtr="0" anchor="ctr" bIns="91425" lIns="91425" rIns="91425" wrap="square" tIns="91425"/>
-                      </wps:wsp>
-                      <wps:wsp>
-                        <wps:cNvSpPr/>
-                        <wps:cNvPr id="4" name="Shape 4"/>
-                        <wps:spPr>
-                          <a:xfrm>
-                            <a:off x="3648075" y="1076325"/>
-                            <a:ext cx="504900" cy="457200"/>
-                          </a:xfrm>
-                          <a:prstGeom prst="rect">
-                            <a:avLst/>
-                          </a:prstGeom>
-                          <a:solidFill>
-                            <a:srgbClr val="CFE2F3"/>
-                          </a:solidFill>
-                          <a:ln cap="flat" cmpd="sng" w="9525">
-                            <a:solidFill>
-                              <a:srgbClr val="000000"/>
-                            </a:solidFill>
-                            <a:prstDash val="solid"/>
-                            <a:round/>
-                            <a:headEnd len="med" w="med" type="none"/>
-                            <a:tailEnd len="med" w="med" type="none"/>
-                          </a:ln>
-                        </wps:spPr>
-                        <wps:txbx>
-                          <w:txbxContent>
-                            <w:p>
-                              <w:pPr>
-                                <w:spacing w:after="0" w:before="0" w:line="240"/>
-                                <w:ind w:left="0" w:right="0" w:firstLine="0"/>
-                                <w:jc w:val="left"/>
-                                <w:textDirection w:val="btLr"/>
-                              </w:pPr>
-                            </w:p>
-                          </w:txbxContent>
-                        </wps:txbx>
-                        <wps:bodyPr anchorCtr="0" anchor="ctr" bIns="91425" lIns="91425" rIns="91425" wrap="square" tIns="91425"/>
-                      </wps:wsp>
-                      <wps:wsp>
-                        <wps:cNvCnPr/>
-                        <wps:spPr>
-                          <a:xfrm>
-                            <a:off x="2500313" y="1300125"/>
-                            <a:ext cx="428700" cy="9600"/>
-                          </a:xfrm>
-                          <a:prstGeom prst="straightConnector1">
-                            <a:avLst/>
-                          </a:prstGeom>
-                          <a:noFill/>
-                          <a:ln cap="flat" cmpd="sng" w="9525">
-                            <a:solidFill>
-                              <a:srgbClr val="000000"/>
-                            </a:solidFill>
-                            <a:prstDash val="solid"/>
-                            <a:round/>
-                            <a:headEnd len="lg" w="lg" type="none"/>
-                            <a:tailEnd len="lg" w="lg" type="triangle"/>
-                          </a:ln>
-                        </wps:spPr>
-                        <wps:bodyPr anchorCtr="0" anchor="ctr" bIns="91425" lIns="91425" rIns="91425" wrap="square" tIns="91425"/>
-                      </wps:wsp>
-                      <wps:wsp>
-                        <wps:cNvCnPr/>
-                        <wps:spPr>
-                          <a:xfrm>
-                            <a:off x="3314775" y="1285725"/>
-                            <a:ext cx="428700" cy="9600"/>
-                          </a:xfrm>
-                          <a:prstGeom prst="straightConnector1">
-                            <a:avLst/>
-                          </a:prstGeom>
-                          <a:noFill/>
-                          <a:ln cap="flat" cmpd="sng" w="9525">
-                            <a:solidFill>
-                              <a:srgbClr val="000000"/>
-                            </a:solidFill>
-                            <a:prstDash val="solid"/>
-                            <a:round/>
-                            <a:headEnd len="lg" w="lg" type="none"/>
-                            <a:tailEnd len="lg" w="lg" type="triangle"/>
-                          </a:ln>
-                        </wps:spPr>
-                        <wps:bodyPr anchorCtr="0" anchor="ctr" bIns="91425" lIns="91425" rIns="91425" wrap="square" tIns="91425"/>
-                      </wps:wsp>
-                      <wps:wsp>
-                        <wps:cNvCnPr/>
-                        <wps:spPr>
-                          <a:xfrm>
-                            <a:off x="4152975" y="1304925"/>
-                            <a:ext cx="333300" cy="0"/>
-                          </a:xfrm>
-                          <a:prstGeom prst="straightConnector1">
-                            <a:avLst/>
-                          </a:prstGeom>
-                          <a:noFill/>
-                          <a:ln cap="flat" cmpd="sng" w="9525">
-                            <a:solidFill>
-                              <a:srgbClr val="000000"/>
-                            </a:solidFill>
-                            <a:prstDash val="solid"/>
-                            <a:round/>
-                            <a:headEnd len="lg" w="lg" type="none"/>
-                            <a:tailEnd len="lg" w="lg" type="none"/>
-                          </a:ln>
-                        </wps:spPr>
-                        <wps:bodyPr anchorCtr="0" anchor="ctr" bIns="91425" lIns="91425" rIns="91425" wrap="square" tIns="91425"/>
-                      </wps:wsp>
-                      <wps:wsp>
-                        <wps:cNvCnPr/>
-                        <wps:spPr>
-                          <a:xfrm>
-                            <a:off x="4472025" y="1290675"/>
-                            <a:ext cx="4800" cy="519000"/>
-                          </a:xfrm>
-                          <a:prstGeom prst="straightConnector1">
-                            <a:avLst/>
-                          </a:prstGeom>
-                          <a:noFill/>
-                          <a:ln cap="flat" cmpd="sng" w="9525">
-                            <a:solidFill>
-                              <a:srgbClr val="000000"/>
-                            </a:solidFill>
-                            <a:prstDash val="solid"/>
-                            <a:round/>
-                            <a:headEnd len="lg" w="lg" type="none"/>
-                            <a:tailEnd len="lg" w="lg" type="none"/>
-                          </a:ln>
-                        </wps:spPr>
-                        <wps:bodyPr anchorCtr="0" anchor="ctr" bIns="91425" lIns="91425" rIns="91425" wrap="square" tIns="91425"/>
-                      </wps:wsp>
-                      <wps:wsp>
-                        <wps:cNvCnPr/>
-                        <wps:spPr>
-                          <a:xfrm>
-                            <a:off x="3981525" y="1785900"/>
-                            <a:ext cx="514200" cy="4800"/>
-                          </a:xfrm>
-                          <a:prstGeom prst="straightConnector1">
-                            <a:avLst/>
-                          </a:prstGeom>
-                          <a:noFill/>
-                          <a:ln cap="flat" cmpd="sng" w="9525">
-                            <a:solidFill>
-                              <a:srgbClr val="000000"/>
-                            </a:solidFill>
-                            <a:prstDash val="solid"/>
-                            <a:round/>
-                            <a:headEnd len="lg" w="lg" type="none"/>
-                            <a:tailEnd len="lg" w="lg" type="none"/>
-                          </a:ln>
-                        </wps:spPr>
-                        <wps:bodyPr anchorCtr="0" anchor="ctr" bIns="91425" lIns="91425" rIns="91425" wrap="square" tIns="91425"/>
-                      </wps:wsp>
-                      <wps:wsp>
-                        <wps:cNvCnPr/>
-                        <wps:spPr>
-                          <a:xfrm flipH="1" rot="10800000">
-                            <a:off x="3981525" y="1338000"/>
-                            <a:ext cx="9600" cy="452700"/>
-                          </a:xfrm>
-                          <a:prstGeom prst="straightConnector1">
-                            <a:avLst/>
-                          </a:prstGeom>
-                          <a:noFill/>
-                          <a:ln cap="flat" cmpd="sng" w="9525">
-                            <a:solidFill>
-                              <a:srgbClr val="000000"/>
-                            </a:solidFill>
-                            <a:prstDash val="solid"/>
-                            <a:round/>
-                            <a:headEnd len="lg" w="lg" type="none"/>
-                            <a:tailEnd len="lg" w="lg" type="triangle"/>
-                          </a:ln>
-                        </wps:spPr>
-                        <wps:bodyPr anchorCtr="0" anchor="ctr" bIns="91425" lIns="91425" rIns="91425" wrap="square" tIns="91425"/>
-                      </wps:wsp>
-                      <wps:wsp>
-                        <wps:cNvSpPr txBox="1"/>
-                        <wps:cNvPr id="11" name="Shape 11"/>
-                        <wps:spPr>
-                          <a:xfrm>
-                            <a:off x="1943100" y="447750"/>
-                            <a:ext cx="771600" cy="295200"/>
-                          </a:xfrm>
-                          <a:prstGeom prst="rect">
-                            <a:avLst/>
-                          </a:prstGeom>
-                          <a:noFill/>
-                          <a:ln>
-                            <a:noFill/>
-                          </a:ln>
-                        </wps:spPr>
-                        <wps:txbx>
-                          <w:txbxContent>
-                            <w:p>
-                              <w:pPr>
-                                <w:spacing w:after="0" w:before="0" w:line="240"/>
-                                <w:ind w:left="0" w:right="0" w:firstLine="0"/>
-                                <w:jc w:val="left"/>
-                                <w:textDirection w:val="btLr"/>
-                              </w:pPr>
-                              <w:r>
-                                <w:rPr>
-                                  <w:rFonts w:ascii="Arial" w:cs="Arial" w:eastAsia="Arial" w:hAnsi="Arial"/>
-                                  <w:b w:val="0"/>
-                                  <w:i w:val="0"/>
-                                  <w:smallCaps w:val="0"/>
-                                  <w:strike w:val="0"/>
-                                  <w:color w:val="000000"/>
-                                  <w:sz w:val="28"/>
-                                  <w:vertAlign w:val="baseline"/>
-                                </w:rPr>
-                                <w:t xml:space="preserve">premio</w:t>
-                              </w:r>
-                            </w:p>
-                            <w:p>
-                              <w:pPr>
-                                <w:spacing w:after="0" w:before="0" w:line="240"/>
-                                <w:ind w:left="0" w:right="0" w:firstLine="0"/>
-                                <w:jc w:val="left"/>
-                                <w:textDirection w:val="btLr"/>
-                              </w:pPr>
-                              <w:r>
-                                <w:rPr>
-                                  <w:rFonts w:ascii="Arial" w:cs="Arial" w:eastAsia="Arial" w:hAnsi="Arial"/>
-                                  <w:b w:val="0"/>
-                                  <w:i w:val="0"/>
-                                  <w:smallCaps w:val="0"/>
-                                  <w:strike w:val="0"/>
-                                  <w:color w:val="000000"/>
-                                  <w:sz w:val="28"/>
-                                  <w:vertAlign w:val="baseline"/>
-                                </w:rPr>
-                              </w:r>
-                              <w:r>
-                                <w:rPr>
-                                  <w:rFonts w:ascii="Arial" w:cs="Arial" w:eastAsia="Arial" w:hAnsi="Arial"/>
-                                  <w:b w:val="0"/>
-                                  <w:i w:val="0"/>
-                                  <w:smallCaps w:val="0"/>
-                                  <w:strike w:val="0"/>
-                                  <w:color w:val="000000"/>
-                                  <w:sz w:val="28"/>
-                                  <w:vertAlign w:val="baseline"/>
-                                </w:rPr>
-                                <w:t xml:space="preserve">50000</w:t>
-                              </w:r>
-                            </w:p>
-                          </w:txbxContent>
-                        </wps:txbx>
-                        <wps:bodyPr anchorCtr="0" anchor="t" bIns="91425" lIns="91425" rIns="91425" wrap="square" tIns="91425"/>
-                      </wps:wsp>
-                      <wps:wsp>
-                        <wps:cNvSpPr txBox="1"/>
-                        <wps:cNvPr id="12" name="Shape 12"/>
-                        <wps:spPr>
-                          <a:xfrm>
-                            <a:off x="2676525" y="447750"/>
-                            <a:ext cx="771600" cy="295200"/>
-                          </a:xfrm>
-                          <a:prstGeom prst="rect">
-                            <a:avLst/>
-                          </a:prstGeom>
-                          <a:noFill/>
-                          <a:ln>
-                            <a:noFill/>
-                          </a:ln>
-                        </wps:spPr>
-                        <wps:txbx>
-                          <w:txbxContent>
-                            <w:p>
-                              <w:pPr>
-                                <w:spacing w:after="0" w:before="0" w:line="240"/>
-                                <w:ind w:left="0" w:right="0" w:firstLine="0"/>
-                                <w:jc w:val="left"/>
-                                <w:textDirection w:val="btLr"/>
-                              </w:pPr>
-                              <w:r>
-                                <w:rPr>
-                                  <w:rFonts w:ascii="Arial" w:cs="Arial" w:eastAsia="Arial" w:hAnsi="Arial"/>
-                                  <w:b w:val="0"/>
-                                  <w:i w:val="0"/>
-                                  <w:smallCaps w:val="0"/>
-                                  <w:strike w:val="0"/>
-                                  <w:color w:val="000000"/>
-                                  <w:sz w:val="28"/>
-                                  <w:vertAlign w:val="baseline"/>
-                                </w:rPr>
-                                <w:t xml:space="preserve">premio</w:t>
-                              </w:r>
-                            </w:p>
-                            <w:p>
-                              <w:pPr>
-                                <w:spacing w:after="0" w:before="0" w:line="240"/>
-                                <w:ind w:left="0" w:right="0" w:firstLine="0"/>
-                                <w:jc w:val="left"/>
-                                <w:textDirection w:val="btLr"/>
-                              </w:pPr>
-                              <w:r>
-                                <w:rPr>
-                                  <w:rFonts w:ascii="Arial" w:cs="Arial" w:eastAsia="Arial" w:hAnsi="Arial"/>
-                                  <w:b w:val="0"/>
-                                  <w:i w:val="0"/>
-                                  <w:smallCaps w:val="0"/>
-                                  <w:strike w:val="0"/>
-                                  <w:color w:val="000000"/>
-                                  <w:sz w:val="28"/>
-                                  <w:vertAlign w:val="baseline"/>
-                                </w:rPr>
-                              </w:r>
-                              <w:r>
-                                <w:rPr>
-                                  <w:rFonts w:ascii="Arial" w:cs="Arial" w:eastAsia="Arial" w:hAnsi="Arial"/>
-                                  <w:b w:val="0"/>
-                                  <w:i w:val="0"/>
-                                  <w:smallCaps w:val="0"/>
-                                  <w:strike w:val="0"/>
-                                  <w:color w:val="000000"/>
-                                  <w:sz w:val="28"/>
-                                  <w:vertAlign w:val="baseline"/>
-                                </w:rPr>
-                                <w:t xml:space="preserve">30000</w:t>
-                              </w:r>
-                            </w:p>
-                          </w:txbxContent>
-                        </wps:txbx>
-                        <wps:bodyPr anchorCtr="0" anchor="t" bIns="91425" lIns="91425" rIns="91425" wrap="square" tIns="91425"/>
-                      </wps:wsp>
-                      <wps:wsp>
-                        <wps:cNvSpPr txBox="1"/>
-                        <wps:cNvPr id="13" name="Shape 13"/>
-                        <wps:spPr>
-                          <a:xfrm>
-                            <a:off x="3514725" y="447750"/>
-                            <a:ext cx="771600" cy="295200"/>
-                          </a:xfrm>
-                          <a:prstGeom prst="rect">
-                            <a:avLst/>
-                          </a:prstGeom>
-                          <a:noFill/>
-                          <a:ln>
-                            <a:noFill/>
-                          </a:ln>
-                        </wps:spPr>
-                        <wps:txbx>
-                          <w:txbxContent>
-                            <w:p>
-                              <w:pPr>
-                                <w:spacing w:after="0" w:before="0" w:line="240"/>
-                                <w:ind w:left="0" w:right="0" w:firstLine="0"/>
-                                <w:jc w:val="left"/>
-                                <w:textDirection w:val="btLr"/>
-                              </w:pPr>
-                              <w:r>
-                                <w:rPr>
-                                  <w:rFonts w:ascii="Arial" w:cs="Arial" w:eastAsia="Arial" w:hAnsi="Arial"/>
-                                  <w:b w:val="0"/>
-                                  <w:i w:val="0"/>
-                                  <w:smallCaps w:val="0"/>
-                                  <w:strike w:val="0"/>
-                                  <w:color w:val="000000"/>
-                                  <w:sz w:val="28"/>
-                                  <w:vertAlign w:val="baseline"/>
-                                </w:rPr>
-                                <w:t xml:space="preserve">premio</w:t>
-                              </w:r>
-                            </w:p>
-                            <w:p>
-                              <w:pPr>
-                                <w:spacing w:after="0" w:before="0" w:line="240"/>
-                                <w:ind w:left="0" w:right="0" w:firstLine="0"/>
-                                <w:jc w:val="left"/>
-                                <w:textDirection w:val="btLr"/>
-                              </w:pPr>
-                              <w:r>
-                                <w:rPr>
-                                  <w:rFonts w:ascii="Arial" w:cs="Arial" w:eastAsia="Arial" w:hAnsi="Arial"/>
-                                  <w:b w:val="0"/>
-                                  <w:i w:val="0"/>
-                                  <w:smallCaps w:val="0"/>
-                                  <w:strike w:val="0"/>
-                                  <w:color w:val="000000"/>
-                                  <w:sz w:val="28"/>
-                                  <w:vertAlign w:val="baseline"/>
-                                </w:rPr>
-                              </w:r>
-                              <w:r>
-                                <w:rPr>
-                                  <w:rFonts w:ascii="Arial" w:cs="Arial" w:eastAsia="Arial" w:hAnsi="Arial"/>
-                                  <w:b w:val="0"/>
-                                  <w:i w:val="0"/>
-                                  <w:smallCaps w:val="0"/>
-                                  <w:strike w:val="0"/>
-                                  <w:color w:val="000000"/>
-                                  <w:sz w:val="28"/>
-                                  <w:vertAlign w:val="baseline"/>
-                                </w:rPr>
-                                <w:t xml:space="preserve">     0</w:t>
-                              </w:r>
-                            </w:p>
-                          </w:txbxContent>
-                        </wps:txbx>
-                        <wps:bodyPr anchorCtr="0" anchor="t" bIns="91425" lIns="91425" rIns="91425" wrap="square" tIns="91425"/>
-                      </wps:wsp>
-                    </wpg:wgp>
-                  </a:graphicData>
-                </a:graphic>
-              </wp:inline>
-            </w:drawing>
-          </mc:Choice>
-          <mc:Fallback>
-            <w:drawing>
-              <wp:inline distB="114300" distT="114300" distL="114300" distR="114300">
-                <wp:extent cx="2571750" cy="1381125"/>
-                <wp:effectExtent b="0" l="0" r="0" t="0"/>
-                <wp:docPr id="8" name="image16.png"/>
-                <a:graphic>
-                  <a:graphicData uri="http://schemas.openxmlformats.org/drawingml/2006/picture">
-                    <pic:pic>
-                      <pic:nvPicPr>
-                        <pic:cNvPr id="0" name="image16.png"/>
-                        <pic:cNvPicPr preferRelativeResize="0"/>
-                      </pic:nvPicPr>
-                      <pic:blipFill>
-                        <a:blip r:embed="rId5"/>
-                        <a:srcRect/>
-                        <a:stretch>
-                          <a:fillRect/>
-                        </a:stretch>
-                      </pic:blipFill>
-                      <pic:spPr>
-                        <a:xfrm>
-                          <a:off x="0" y="0"/>
-                          <a:ext cx="2571750" cy="1381125"/>
-                        </a:xfrm>
-                        <a:prstGeom prst="rect"/>
-                        <a:ln/>
-                      </pic:spPr>
-                    </pic:pic>
-                  </a:graphicData>
-                </a:graphic>
-              </wp:inline>
-            </w:drawing>
-          </mc:Fallback>
-        </mc:AlternateContent>
-      </w:r>
-      <w:r>
-        <w:rPr>
-          <w:rtl w:val="0"/>
-        </w:rPr>
-      </w:r>
-    </w:p>
-    <w:p>
-      <w:pPr>
-        <w:contextualSpacing w:val="0"/>
-        <w:rPr/>
-      </w:pPr>
-      <w:r>
-        <w:rPr>
-          <w:rtl w:val="0"/>
-        </w:rPr>
-        <w:t xml:space="preserve">La misma se encuentra almacenada en el jugador que cae en el quini 6. Consideramos hacerlo de esta manera para no atentar contra la extensibilidad del código. Si hubiéramos querido que sea el propio quini quien guarde las listas de premios (una para cada jugador), si tuviéramos de repente un cambio en las especificaciones y el número de jugadores que el programa acepta son 4, tendríamos una mayor cantidad de código para reescribir.</w:t>
+    </w:p>
+    <w:p>
+      <w:pPr>
+        <w:contextualSpacing w:val="0"/>
+        <w:jc w:val="both"/>
+        <w:rPr/>
+      </w:pPr>
+      <w:r>
+        <w:rPr>
+          <w:rtl w:val="0"/>
+        </w:rPr>
+        <w:t xml:space="preserve">Para la implementación del quini 6 utilizamos una clase abstracta premio, de la cual obtuvimos los 3 premios que pueden ocurrir en el transcurso de una partida: Premio50K</w:t>
+      </w:r>
+    </w:p>
+    <w:p>
+      <w:pPr>
+        <w:contextualSpacing w:val="0"/>
+        <w:jc w:val="both"/>
+        <w:rPr/>
+      </w:pPr>
+      <w:r>
+        <w:rPr>
+          <w:rtl w:val="0"/>
+        </w:rPr>
+        <w:t xml:space="preserve">Premio30K y PremioNulo. El jugador guarda una instancia premio, y al momento de caer en Quini6 se cobra el premio actual. Una vez cobrado el premio, el mismo instancia un nuevo premio que corresponde al que le sigue( Premio 30k para Premio50K, PremioNulo para Premio30K) el cual es guardado por el jugador, reemplazando a su predecesor. Una vez que se llega al premio nulo, no se modifica màs el premio.</w:t>
+      </w:r>
+    </w:p>
+    <w:p>
+      <w:pPr>
+        <w:contextualSpacing w:val="0"/>
+        <w:rPr/>
+      </w:pPr>
+      <w:r>
+        <w:rPr>
+          <w:rtl w:val="0"/>
+        </w:rPr>
       </w:r>
     </w:p>
     <w:p>
@@ -1987,7 +1534,7 @@
         <w:rPr>
           <w:rtl w:val="0"/>
         </w:rPr>
-        <w:t xml:space="preserve">Avance y retroceso dinamico:</w:t>
+        <w:t xml:space="preserve">Avance y retroceso dinámico:</w:t>
       </w:r>
       <w:r>
         <w:rPr>
@@ -1999,6 +1546,7 @@
       <w:pPr>
         <w:spacing w:line="276" w:lineRule="auto"/>
         <w:contextualSpacing w:val="0"/>
+        <w:jc w:val="both"/>
         <w:rPr/>
       </w:pPr>
       <w:r>
@@ -2043,6 +1591,45 @@
     </w:p>
     <w:p>
       <w:pPr>
+        <w:pStyle w:val="Subtitle"/>
+        <w:contextualSpacing w:val="0"/>
+        <w:rPr/>
+      </w:pPr>
+      <w:bookmarkStart w:colFirst="0" w:colLast="0" w:name="_cvxuhm8x8gda" w:id="7"/>
+      <w:bookmarkEnd w:id="7"/>
+      <w:r>
+        <w:rPr>
+          <w:rtl w:val="0"/>
+        </w:rPr>
+        <w:t xml:space="preserve">Estados de construccion</w:t>
+      </w:r>
+    </w:p>
+    <w:p>
+      <w:pPr>
+        <w:contextualSpacing w:val="0"/>
+        <w:jc w:val="both"/>
+        <w:rPr/>
+      </w:pPr>
+      <w:r>
+        <w:rPr>
+          <w:rtl w:val="0"/>
+        </w:rPr>
+        <w:t xml:space="preserve">Se trata de una clase abstracta que modela las construcciones que pueden realizarse en las distintas propiedades. En función de la construcción que representen, cada una devuelve el actual costo de la renta que le corresponde al nivel de construcción. Todas las propiedades arrancan con un estado que representa una construcción nula, y si se cumplen los requisitos, al momento de construir se instancia un nuevo estado que representa la siguiente construcción que puede realizarse. </w:t>
+      </w:r>
+    </w:p>
+    <w:p>
+      <w:pPr>
+        <w:contextualSpacing w:val="0"/>
+        <w:rPr/>
+      </w:pPr>
+      <w:r>
+        <w:rPr>
+          <w:rtl w:val="0"/>
+        </w:rPr>
+      </w:r>
+    </w:p>
+    <w:p>
+      <w:pPr>
         <w:contextualSpacing w:val="0"/>
         <w:rPr/>
       </w:pPr>
@@ -2061,8 +1648,8 @@
         <w:contextualSpacing w:val="0"/>
         <w:rPr/>
       </w:pPr>
-      <w:bookmarkStart w:colFirst="0" w:colLast="0" w:name="_vv72njy6gmvb" w:id="7"/>
-      <w:bookmarkEnd w:id="7"/>
+      <w:bookmarkStart w:colFirst="0" w:colLast="0" w:name="_vv72njy6gmvb" w:id="8"/>
+      <w:bookmarkEnd w:id="8"/>
       <w:r>
         <w:rPr>
           <w:rtl w:val="0"/>
@@ -2073,41 +1660,43 @@
     <w:p>
       <w:pPr>
         <w:contextualSpacing w:val="0"/>
-        <w:rPr/>
-      </w:pPr>
-      <w:r>
-        <w:rPr>
-          <w:rtl w:val="0"/>
-        </w:rPr>
-      </w:r>
-    </w:p>
-    <w:p>
-      <w:pPr>
-        <w:contextualSpacing w:val="0"/>
-        <w:rPr/>
-      </w:pPr>
-      <w:r>
-        <w:rPr>
-          <w:rtl w:val="0"/>
-        </w:rPr>
-        <w:tab/>
-        <w:t xml:space="preserve">Se implementaron dos excepciones para cubrir posibles errores; MontoInsuficienteException y FianzaInhabilitadaException.</w:t>
-      </w:r>
-    </w:p>
-    <w:p>
-      <w:pPr>
-        <w:contextualSpacing w:val="0"/>
-        <w:rPr/>
-      </w:pPr>
-      <w:r>
-        <w:rPr>
-          <w:rtl w:val="0"/>
-        </w:rPr>
-      </w:r>
-    </w:p>
-    <w:p>
-      <w:pPr>
-        <w:contextualSpacing w:val="0"/>
+        <w:jc w:val="both"/>
+        <w:rPr/>
+      </w:pPr>
+      <w:r>
+        <w:rPr>
+          <w:rtl w:val="0"/>
+        </w:rPr>
+      </w:r>
+    </w:p>
+    <w:p>
+      <w:pPr>
+        <w:contextualSpacing w:val="0"/>
+        <w:jc w:val="both"/>
+        <w:rPr/>
+      </w:pPr>
+      <w:r>
+        <w:rPr>
+          <w:rtl w:val="0"/>
+        </w:rPr>
+        <w:t xml:space="preserve">Se implementaron las siguientes excepciones para cubrir posibles errores; MontoInsuficienteException,  FianzaInhabilitadaException, JugadorEnBancarrotaExcepcion, RequisitosInsuficientesException</w:t>
+      </w:r>
+    </w:p>
+    <w:p>
+      <w:pPr>
+        <w:contextualSpacing w:val="0"/>
+        <w:rPr/>
+      </w:pPr>
+      <w:r>
+        <w:rPr>
+          <w:rtl w:val="0"/>
+        </w:rPr>
+      </w:r>
+    </w:p>
+    <w:p>
+      <w:pPr>
+        <w:contextualSpacing w:val="0"/>
+        <w:jc w:val="both"/>
         <w:rPr/>
       </w:pPr>
       <w:r>
@@ -2131,6 +1720,7 @@
     <w:p>
       <w:pPr>
         <w:contextualSpacing w:val="0"/>
+        <w:jc w:val="both"/>
         <w:rPr/>
       </w:pPr>
       <w:r>
@@ -2154,6 +1744,43 @@
     <w:p>
       <w:pPr>
         <w:contextualSpacing w:val="0"/>
+        <w:jc w:val="both"/>
+        <w:rPr/>
+      </w:pPr>
+      <w:r>
+        <w:rPr>
+          <w:rtl w:val="0"/>
+        </w:rPr>
+        <w:t xml:space="preserve">El momento en que un jugador queda eliminado del juego es el momento en que èste queda en bancarrota. JugadorEnBancarrotaExcepcion aparece en el momento en que se le intenta cobrar a un jugador, y el monto a cobrar es superior a lo que puede llegar a pagar usando todos sus recursos. </w:t>
+      </w:r>
+    </w:p>
+    <w:p>
+      <w:pPr>
+        <w:contextualSpacing w:val="0"/>
+        <w:rPr/>
+      </w:pPr>
+      <w:r>
+        <w:rPr>
+          <w:rtl w:val="0"/>
+        </w:rPr>
+      </w:r>
+    </w:p>
+    <w:p>
+      <w:pPr>
+        <w:contextualSpacing w:val="0"/>
+        <w:jc w:val="both"/>
+        <w:rPr/>
+      </w:pPr>
+      <w:r>
+        <w:rPr>
+          <w:rtl w:val="0"/>
+        </w:rPr>
+        <w:t xml:space="preserve">RequisitosInsuficientesException es una excepcion creada para la realizaciòn de las construcciones en los distintos barrios, y como su nombre lo indica se aplica cuando el jugador no posee los requisitos suficientes para comenzar dicha construcción. Aquellos barrios que poseen tanto una región norte como una región sur tienen como requisito para poder empezar a construir, ambas regiones deben estar en manos de un mismo jugador. Suponiendo el caso de que un jugador trate de construir sin cumplir este requisito, ésta excepción serà lanzada.</w:t>
+      </w:r>
+    </w:p>
+    <w:p>
+      <w:pPr>
+        <w:contextualSpacing w:val="0"/>
         <w:rPr/>
       </w:pPr>
       <w:r>
@@ -2171,8 +1798,8 @@
         <w:contextualSpacing w:val="0"/>
         <w:rPr/>
       </w:pPr>
-      <w:bookmarkStart w:colFirst="0" w:colLast="0" w:name="_ektvsxcdvqei" w:id="8"/>
-      <w:bookmarkEnd w:id="8"/>
+      <w:bookmarkStart w:colFirst="0" w:colLast="0" w:name="_ektvsxcdvqei" w:id="9"/>
+      <w:bookmarkEnd w:id="9"/>
       <w:r>
         <w:rPr>
           <w:rtl w:val="0"/>
@@ -2216,16 +1843,16 @@
           <wp:inline distB="114300" distT="114300" distL="114300" distR="114300">
             <wp:extent cx="4891088" cy="3621191"/>
             <wp:effectExtent b="0" l="0" r="0" t="0"/>
-            <wp:docPr id="1" name="image8.png"/>
+            <wp:docPr id="1" name="image9.png"/>
             <a:graphic>
               <a:graphicData uri="http://schemas.openxmlformats.org/drawingml/2006/picture">
                 <pic:pic>
                   <pic:nvPicPr>
-                    <pic:cNvPr id="0" name="image8.png"/>
+                    <pic:cNvPr id="0" name="image9.png"/>
                     <pic:cNvPicPr preferRelativeResize="0"/>
                   </pic:nvPicPr>
                   <pic:blipFill>
-                    <a:blip r:embed="rId6"/>
+                    <a:blip r:embed="rId5"/>
                     <a:srcRect b="0" l="0" r="0" t="0"/>
                     <a:stretch>
                       <a:fillRect/>
@@ -2266,14 +1893,72 @@
         <w:rPr/>
         <w:drawing>
           <wp:inline distB="114300" distT="114300" distL="114300" distR="114300">
-            <wp:extent cx="4929188" cy="3733737"/>
+            <wp:extent cx="5224463" cy="3957400"/>
             <wp:effectExtent b="0" l="0" r="0" t="0"/>
-            <wp:docPr id="3" name="image10.png"/>
+            <wp:docPr id="5" name="image15.png"/>
             <a:graphic>
               <a:graphicData uri="http://schemas.openxmlformats.org/drawingml/2006/picture">
                 <pic:pic>
                   <pic:nvPicPr>
-                    <pic:cNvPr id="0" name="image10.png"/>
+                    <pic:cNvPr id="0" name="image15.png"/>
+                    <pic:cNvPicPr preferRelativeResize="0"/>
+                  </pic:nvPicPr>
+                  <pic:blipFill>
+                    <a:blip r:embed="rId6"/>
+                    <a:srcRect b="0" l="0" r="0" t="0"/>
+                    <a:stretch>
+                      <a:fillRect/>
+                    </a:stretch>
+                  </pic:blipFill>
+                  <pic:spPr>
+                    <a:xfrm>
+                      <a:off x="0" y="0"/>
+                      <a:ext cx="5224463" cy="3957400"/>
+                    </a:xfrm>
+                    <a:prstGeom prst="rect"/>
+                    <a:ln/>
+                  </pic:spPr>
+                </pic:pic>
+              </a:graphicData>
+            </a:graphic>
+          </wp:inline>
+        </w:drawing>
+      </w:r>
+      <w:r>
+        <w:rPr>
+          <w:rtl w:val="0"/>
+        </w:rPr>
+      </w:r>
+    </w:p>
+    <w:p>
+      <w:pPr>
+        <w:contextualSpacing w:val="0"/>
+        <w:rPr/>
+      </w:pPr>
+      <w:r>
+        <w:rPr>
+          <w:rtl w:val="0"/>
+        </w:rPr>
+        <w:t xml:space="preserve">EstadoConstruccion y sus derivados.</w:t>
+      </w:r>
+    </w:p>
+    <w:p>
+      <w:pPr>
+        <w:contextualSpacing w:val="0"/>
+        <w:rPr/>
+      </w:pPr>
+      <w:r>
+        <w:rPr/>
+        <w:drawing>
+          <wp:inline distB="114300" distT="114300" distL="114300" distR="114300">
+            <wp:extent cx="5734050" cy="4076700"/>
+            <wp:effectExtent b="0" l="0" r="0" t="0"/>
+            <wp:docPr id="9" name="image19.png"/>
+            <a:graphic>
+              <a:graphicData uri="http://schemas.openxmlformats.org/drawingml/2006/picture">
+                <pic:pic>
+                  <pic:nvPicPr>
+                    <pic:cNvPr id="0" name="image19.png"/>
                     <pic:cNvPicPr preferRelativeResize="0"/>
                   </pic:nvPicPr>
                   <pic:blipFill>
@@ -2286,7 +1971,7 @@
                   <pic:spPr>
                     <a:xfrm>
                       <a:off x="0" y="0"/>
-                      <a:ext cx="4929188" cy="3733737"/>
+                      <a:ext cx="5734050" cy="4076700"/>
                     </a:xfrm>
                     <a:prstGeom prst="rect"/>
                     <a:ln/>
@@ -2305,12 +1990,84 @@
     </w:p>
     <w:p>
       <w:pPr>
+        <w:contextualSpacing w:val="0"/>
+        <w:rPr/>
+      </w:pPr>
+      <w:r>
+        <w:rPr>
+          <w:rtl w:val="0"/>
+        </w:rPr>
+        <w:t xml:space="preserve">EstadoDuenio y su relacion con Propiedades</w:t>
+      </w:r>
+    </w:p>
+    <w:p>
+      <w:pPr>
+        <w:contextualSpacing w:val="0"/>
+        <w:rPr/>
+      </w:pPr>
+      <w:r>
+        <w:rPr/>
+        <w:drawing>
+          <wp:inline distB="114300" distT="114300" distL="114300" distR="114300">
+            <wp:extent cx="4976813" cy="3869017"/>
+            <wp:effectExtent b="0" l="0" r="0" t="0"/>
+            <wp:docPr id="6" name="image16.png"/>
+            <a:graphic>
+              <a:graphicData uri="http://schemas.openxmlformats.org/drawingml/2006/picture">
+                <pic:pic>
+                  <pic:nvPicPr>
+                    <pic:cNvPr id="0" name="image16.png"/>
+                    <pic:cNvPicPr preferRelativeResize="0"/>
+                  </pic:nvPicPr>
+                  <pic:blipFill>
+                    <a:blip r:embed="rId8"/>
+                    <a:srcRect b="0" l="0" r="0" t="0"/>
+                    <a:stretch>
+                      <a:fillRect/>
+                    </a:stretch>
+                  </pic:blipFill>
+                  <pic:spPr>
+                    <a:xfrm>
+                      <a:off x="0" y="0"/>
+                      <a:ext cx="4976813" cy="3869017"/>
+                    </a:xfrm>
+                    <a:prstGeom prst="rect"/>
+                    <a:ln/>
+                  </pic:spPr>
+                </pic:pic>
+              </a:graphicData>
+            </a:graphic>
+          </wp:inline>
+        </w:drawing>
+      </w:r>
+      <w:r>
+        <w:rPr>
+          <w:rtl w:val="0"/>
+        </w:rPr>
+      </w:r>
+    </w:p>
+    <w:p>
+      <w:pPr>
+        <w:contextualSpacing w:val="0"/>
+        <w:rPr/>
+      </w:pPr>
+      <w:r>
+        <w:br w:type="page"/>
+      </w:r>
+      <w:r>
+        <w:rPr>
+          <w:rtl w:val="0"/>
+        </w:rPr>
+      </w:r>
+    </w:p>
+    <w:p>
+      <w:pPr>
         <w:pStyle w:val="Heading2"/>
         <w:contextualSpacing w:val="0"/>
         <w:rPr/>
       </w:pPr>
-      <w:bookmarkStart w:colFirst="0" w:colLast="0" w:name="_ohvkw4v2dwb5" w:id="9"/>
-      <w:bookmarkEnd w:id="9"/>
+      <w:bookmarkStart w:colFirst="0" w:colLast="0" w:name="_ohvkw4v2dwb5" w:id="10"/>
+      <w:bookmarkEnd w:id="10"/>
       <w:r>
         <w:rPr>
           <w:rtl w:val="0"/>
@@ -2352,16 +2109,16 @@
           <wp:inline distB="114300" distT="114300" distL="114300" distR="114300">
             <wp:extent cx="5734050" cy="4140200"/>
             <wp:effectExtent b="0" l="0" r="0" t="0"/>
-            <wp:docPr id="4" name="image11.png"/>
+            <wp:docPr id="8" name="image18.png"/>
             <a:graphic>
               <a:graphicData uri="http://schemas.openxmlformats.org/drawingml/2006/picture">
                 <pic:pic>
                   <pic:nvPicPr>
-                    <pic:cNvPr id="0" name="image11.png"/>
+                    <pic:cNvPr id="0" name="image18.png"/>
                     <pic:cNvPicPr preferRelativeResize="0"/>
                   </pic:nvPicPr>
                   <pic:blipFill>
-                    <a:blip r:embed="rId8"/>
+                    <a:blip r:embed="rId9"/>
                     <a:srcRect b="0" l="0" r="0" t="0"/>
                     <a:stretch>
                       <a:fillRect/>
@@ -2415,16 +2172,16 @@
           <wp:inline distB="114300" distT="114300" distL="114300" distR="114300">
             <wp:extent cx="5514975" cy="3009900"/>
             <wp:effectExtent b="0" l="0" r="0" t="0"/>
-            <wp:docPr id="5" name="image12.png"/>
+            <wp:docPr id="10" name="image21.png"/>
             <a:graphic>
               <a:graphicData uri="http://schemas.openxmlformats.org/drawingml/2006/picture">
                 <pic:pic>
                   <pic:nvPicPr>
-                    <pic:cNvPr id="0" name="image12.png"/>
+                    <pic:cNvPr id="0" name="image21.png"/>
                     <pic:cNvPicPr preferRelativeResize="0"/>
                   </pic:nvPicPr>
                   <pic:blipFill>
-                    <a:blip r:embed="rId9"/>
+                    <a:blip r:embed="rId10"/>
                     <a:srcRect b="40219" l="1827" r="1993" t="2010"/>
                     <a:stretch>
                       <a:fillRect/>
@@ -2500,16 +2257,16 @@
           <wp:inline distB="114300" distT="114300" distL="114300" distR="114300">
             <wp:extent cx="5400675" cy="2200275"/>
             <wp:effectExtent b="0" l="0" r="0" t="0"/>
-            <wp:docPr id="7" name="image14.png"/>
+            <wp:docPr id="11" name="image22.png"/>
             <a:graphic>
               <a:graphicData uri="http://schemas.openxmlformats.org/drawingml/2006/picture">
                 <pic:pic>
                   <pic:nvPicPr>
-                    <pic:cNvPr id="0" name="image14.png"/>
+                    <pic:cNvPr id="0" name="image22.png"/>
                     <pic:cNvPicPr preferRelativeResize="0"/>
                   </pic:nvPicPr>
                   <pic:blipFill>
-                    <a:blip r:embed="rId10"/>
+                    <a:blip r:embed="rId11"/>
                     <a:srcRect b="0" l="0" r="0" t="0"/>
                     <a:stretch>
                       <a:fillRect/>
@@ -2546,16 +2303,16 @@
           <wp:inline distB="114300" distT="114300" distL="114300" distR="114300">
             <wp:extent cx="5400675" cy="2447925"/>
             <wp:effectExtent b="0" l="0" r="0" t="0"/>
-            <wp:docPr id="6" name="image13.png"/>
+            <wp:docPr id="4" name="image14.png"/>
             <a:graphic>
               <a:graphicData uri="http://schemas.openxmlformats.org/drawingml/2006/picture">
                 <pic:pic>
                   <pic:nvPicPr>
-                    <pic:cNvPr id="0" name="image13.png"/>
+                    <pic:cNvPr id="0" name="image14.png"/>
                     <pic:cNvPicPr preferRelativeResize="0"/>
                   </pic:nvPicPr>
                   <pic:blipFill>
-                    <a:blip r:embed="rId11"/>
+                    <a:blip r:embed="rId12"/>
                     <a:srcRect b="0" l="0" r="0" t="0"/>
                     <a:stretch>
                       <a:fillRect/>
@@ -2615,16 +2372,16 @@
           <wp:inline distB="114300" distT="114300" distL="114300" distR="114300">
             <wp:extent cx="4433888" cy="2793073"/>
             <wp:effectExtent b="0" l="0" r="0" t="0"/>
-            <wp:docPr id="2" name="image9.png"/>
+            <wp:docPr id="2" name="image12.png"/>
             <a:graphic>
               <a:graphicData uri="http://schemas.openxmlformats.org/drawingml/2006/picture">
                 <pic:pic>
                   <pic:nvPicPr>
-                    <pic:cNvPr id="0" name="image9.png"/>
+                    <pic:cNvPr id="0" name="image12.png"/>
                     <pic:cNvPicPr preferRelativeResize="0"/>
                   </pic:nvPicPr>
                   <pic:blipFill>
-                    <a:blip r:embed="rId12"/>
+                    <a:blip r:embed="rId13"/>
                     <a:srcRect b="0" l="0" r="0" t="0"/>
                     <a:stretch>
                       <a:fillRect/>
@@ -2650,6 +2407,158 @@
         </w:rPr>
       </w:r>
     </w:p>
+    <w:p>
+      <w:pPr>
+        <w:contextualSpacing w:val="0"/>
+        <w:rPr/>
+      </w:pPr>
+      <w:r>
+        <w:rPr>
+          <w:rtl w:val="0"/>
+        </w:rPr>
+      </w:r>
+    </w:p>
+    <w:p>
+      <w:pPr>
+        <w:contextualSpacing w:val="0"/>
+        <w:rPr/>
+      </w:pPr>
+      <w:r>
+        <w:br w:type="page"/>
+      </w:r>
+      <w:r>
+        <w:rPr>
+          <w:rtl w:val="0"/>
+        </w:rPr>
+      </w:r>
+    </w:p>
+    <w:p>
+      <w:pPr>
+        <w:contextualSpacing w:val="0"/>
+        <w:rPr/>
+      </w:pPr>
+      <w:r>
+        <w:rPr>
+          <w:rtl w:val="0"/>
+        </w:rPr>
+        <w:t xml:space="preserve">Paso a paso, como se le cobra el alquiler a un jugador que cae en una propiedad ajena.</w:t>
+      </w:r>
+    </w:p>
+    <w:p>
+      <w:pPr>
+        <w:contextualSpacing w:val="0"/>
+        <w:rPr/>
+      </w:pPr>
+      <w:r>
+        <w:rPr/>
+        <w:drawing>
+          <wp:inline distB="114300" distT="114300" distL="114300" distR="114300">
+            <wp:extent cx="5734050" cy="4089400"/>
+            <wp:effectExtent b="0" l="0" r="0" t="0"/>
+            <wp:docPr id="7" name="image17.png"/>
+            <a:graphic>
+              <a:graphicData uri="http://schemas.openxmlformats.org/drawingml/2006/picture">
+                <pic:pic>
+                  <pic:nvPicPr>
+                    <pic:cNvPr id="0" name="image17.png"/>
+                    <pic:cNvPicPr preferRelativeResize="0"/>
+                  </pic:nvPicPr>
+                  <pic:blipFill>
+                    <a:blip r:embed="rId14"/>
+                    <a:srcRect b="0" l="0" r="0" t="0"/>
+                    <a:stretch>
+                      <a:fillRect/>
+                    </a:stretch>
+                  </pic:blipFill>
+                  <pic:spPr>
+                    <a:xfrm>
+                      <a:off x="0" y="0"/>
+                      <a:ext cx="5734050" cy="4089400"/>
+                    </a:xfrm>
+                    <a:prstGeom prst="rect"/>
+                    <a:ln/>
+                  </pic:spPr>
+                </pic:pic>
+              </a:graphicData>
+            </a:graphic>
+          </wp:inline>
+        </w:drawing>
+      </w:r>
+      <w:r>
+        <w:rPr>
+          <w:rtl w:val="0"/>
+        </w:rPr>
+      </w:r>
+    </w:p>
+    <w:p>
+      <w:pPr>
+        <w:contextualSpacing w:val="0"/>
+        <w:rPr/>
+      </w:pPr>
+      <w:r>
+        <w:rPr>
+          <w:rtl w:val="0"/>
+        </w:rPr>
+      </w:r>
+    </w:p>
+    <w:p>
+      <w:pPr>
+        <w:contextualSpacing w:val="0"/>
+        <w:rPr/>
+      </w:pPr>
+      <w:r>
+        <w:rPr>
+          <w:rtl w:val="0"/>
+        </w:rPr>
+        <w:t xml:space="preserve">En el siguiente esquema se puede observar cómo funciona el chequeo de la habilitacion para la construccion de un Hotel, en un BarrioNormal.</w:t>
+      </w:r>
+    </w:p>
+    <w:p>
+      <w:pPr>
+        <w:contextualSpacing w:val="0"/>
+        <w:rPr/>
+      </w:pPr>
+      <w:r>
+        <w:rPr/>
+        <w:drawing>
+          <wp:inline distB="114300" distT="114300" distL="114300" distR="114300">
+            <wp:extent cx="5734050" cy="3149600"/>
+            <wp:effectExtent b="0" l="0" r="0" t="0"/>
+            <wp:docPr id="3" name="image13.png"/>
+            <a:graphic>
+              <a:graphicData uri="http://schemas.openxmlformats.org/drawingml/2006/picture">
+                <pic:pic>
+                  <pic:nvPicPr>
+                    <pic:cNvPr id="0" name="image13.png"/>
+                    <pic:cNvPicPr preferRelativeResize="0"/>
+                  </pic:nvPicPr>
+                  <pic:blipFill>
+                    <a:blip r:embed="rId15"/>
+                    <a:srcRect b="0" l="0" r="0" t="0"/>
+                    <a:stretch>
+                      <a:fillRect/>
+                    </a:stretch>
+                  </pic:blipFill>
+                  <pic:spPr>
+                    <a:xfrm>
+                      <a:off x="0" y="0"/>
+                      <a:ext cx="5734050" cy="3149600"/>
+                    </a:xfrm>
+                    <a:prstGeom prst="rect"/>
+                    <a:ln/>
+                  </pic:spPr>
+                </pic:pic>
+              </a:graphicData>
+            </a:graphic>
+          </wp:inline>
+        </w:drawing>
+      </w:r>
+      <w:r>
+        <w:rPr>
+          <w:rtl w:val="0"/>
+        </w:rPr>
+      </w:r>
+    </w:p>
     <w:sectPr>
       <w:pgSz w:h="16834" w:w="11909"/>
       <w:pgMar w:bottom="1440" w:top="1440" w:left="1440" w:right="1440" w:header="0"/>
@@ -2991,6 +2900,116 @@
       </w:rPr>
     </w:lvl>
   </w:abstractNum>
+  <w:abstractNum w:abstractNumId="4">
+    <w:lvl w:ilvl="0">
+      <w:start w:val="1"/>
+      <w:numFmt w:val="bullet"/>
+      <w:lvlText w:val="●"/>
+      <w:lvlJc w:val="left"/>
+      <w:pPr>
+        <w:ind w:left="720" w:hanging="360"/>
+      </w:pPr>
+      <w:rPr>
+        <w:u w:val="none"/>
+      </w:rPr>
+    </w:lvl>
+    <w:lvl w:ilvl="1">
+      <w:start w:val="1"/>
+      <w:numFmt w:val="bullet"/>
+      <w:lvlText w:val="○"/>
+      <w:lvlJc w:val="left"/>
+      <w:pPr>
+        <w:ind w:left="1440" w:hanging="360"/>
+      </w:pPr>
+      <w:rPr>
+        <w:u w:val="none"/>
+      </w:rPr>
+    </w:lvl>
+    <w:lvl w:ilvl="2">
+      <w:start w:val="1"/>
+      <w:numFmt w:val="bullet"/>
+      <w:lvlText w:val="■"/>
+      <w:lvlJc w:val="left"/>
+      <w:pPr>
+        <w:ind w:left="2160" w:hanging="360"/>
+      </w:pPr>
+      <w:rPr>
+        <w:u w:val="none"/>
+      </w:rPr>
+    </w:lvl>
+    <w:lvl w:ilvl="3">
+      <w:start w:val="1"/>
+      <w:numFmt w:val="bullet"/>
+      <w:lvlText w:val="●"/>
+      <w:lvlJc w:val="left"/>
+      <w:pPr>
+        <w:ind w:left="2880" w:hanging="360"/>
+      </w:pPr>
+      <w:rPr>
+        <w:u w:val="none"/>
+      </w:rPr>
+    </w:lvl>
+    <w:lvl w:ilvl="4">
+      <w:start w:val="1"/>
+      <w:numFmt w:val="bullet"/>
+      <w:lvlText w:val="○"/>
+      <w:lvlJc w:val="left"/>
+      <w:pPr>
+        <w:ind w:left="3600" w:hanging="360"/>
+      </w:pPr>
+      <w:rPr>
+        <w:u w:val="none"/>
+      </w:rPr>
+    </w:lvl>
+    <w:lvl w:ilvl="5">
+      <w:start w:val="1"/>
+      <w:numFmt w:val="bullet"/>
+      <w:lvlText w:val="■"/>
+      <w:lvlJc w:val="left"/>
+      <w:pPr>
+        <w:ind w:left="4320" w:hanging="360"/>
+      </w:pPr>
+      <w:rPr>
+        <w:u w:val="none"/>
+      </w:rPr>
+    </w:lvl>
+    <w:lvl w:ilvl="6">
+      <w:start w:val="1"/>
+      <w:numFmt w:val="bullet"/>
+      <w:lvlText w:val="●"/>
+      <w:lvlJc w:val="left"/>
+      <w:pPr>
+        <w:ind w:left="5040" w:hanging="360"/>
+      </w:pPr>
+      <w:rPr>
+        <w:u w:val="none"/>
+      </w:rPr>
+    </w:lvl>
+    <w:lvl w:ilvl="7">
+      <w:start w:val="1"/>
+      <w:numFmt w:val="bullet"/>
+      <w:lvlText w:val="○"/>
+      <w:lvlJc w:val="left"/>
+      <w:pPr>
+        <w:ind w:left="5760" w:hanging="360"/>
+      </w:pPr>
+      <w:rPr>
+        <w:u w:val="none"/>
+      </w:rPr>
+    </w:lvl>
+    <w:lvl w:ilvl="8">
+      <w:start w:val="1"/>
+      <w:numFmt w:val="bullet"/>
+      <w:lvlText w:val="■"/>
+      <w:lvlJc w:val="left"/>
+      <w:pPr>
+        <w:ind w:left="6480" w:hanging="360"/>
+      </w:pPr>
+      <w:rPr>
+        <w:u w:val="none"/>
+      </w:rPr>
+    </w:lvl>
+  </w:abstractNum>
   <w:num w:numId="1">
     <w:abstractNumId w:val="1"/>
   </w:num>
@@ -2999,6 +3018,9 @@
   </w:num>
   <w:num w:numId="3">
     <w:abstractNumId w:val="3"/>
+  </w:num>
+  <w:num w:numId="4">
+    <w:abstractNumId w:val="4"/>
   </w:num>
 </w:numbering>
 </file>

</xml_diff>